<commit_message>
Luego de poder crear el archivo binario con la información del primer archivo, este se abre en modo lectura y al igual que el primero se le extrae su contenido, pero esta vez para guardarlo en un arreglo. Se prueba su igualdad comparando los bytes impresos del arreglo con los del archivo Binario.txt
</commit_message>
<xml_diff>
--- a/METODO_1_Y_2/PLANEACIÓN PARA SOLUCIONAR EL MÉTODO 1 Y 2 DEL LABORATORIO 3.docx
+++ b/METODO_1_Y_2/PLANEACIÓN PARA SOLUCIONAR EL MÉTODO 1 Y 2 DEL LABORATORIO 3.docx
@@ -65,7 +65,19 @@
         <w:rPr>
           <w:lang w:val="es-ES"/>
         </w:rPr>
-        <w:t>Utilizar una excepción para verificar que se haya creado con éxito</w:t>
+        <w:t>Utilizar una excepción p</w:t>
+      </w:r>
+      <w:r>
+        <w:rPr>
+          <w:lang w:val="es-ES"/>
+        </w:rPr>
+        <w:t>ara verificar que se haya abierto</w:t>
+      </w:r>
+      <w:r>
+        <w:rPr>
+          <w:lang w:val="es-ES"/>
+        </w:rPr>
+        <w:t xml:space="preserve"> con éxito</w:t>
       </w:r>
     </w:p>
     <w:p>
@@ -101,7 +113,7 @@
         <w:rPr>
           <w:lang w:val="es-ES"/>
         </w:rPr>
-        <w:t>Cada byte corresponde a un carácter en la tabl</w:t>
+        <w:t>Cada byte corresponde a un carácter en la tabla ASCII, cabe resaltar que se manejara un archivo con información de cadena, porque puede pasar que haya archivos txt con</w:t>
       </w:r>
       <w:bookmarkStart w:id="0" w:name="_GoBack"/>
       <w:bookmarkEnd w:id="0"/>
@@ -109,7 +121,7 @@
         <w:rPr>
           <w:lang w:val="es-ES"/>
         </w:rPr>
-        <w:t>a ASCII, cabe resaltar que se manejara un archivo con información de cadena, porque puede pasar que haya archivos txt con caracteres no imprimibles de la tabla ASCII, es por eso que se captura la información en modo binario.</w:t>
+        <w:t xml:space="preserve"> caracteres no imprimibles de la tabla ASCII, es por eso que se captura la información en modo binario.</w:t>
       </w:r>
     </w:p>
     <w:p>

</xml_diff>